<commit_message>
fixed normaliseren zooi, technische test verbeterd
</commit_message>
<xml_diff>
--- a/Kt2/2.5/Technische Test.docx
+++ b/Kt2/2.5/Technische Test.docx
@@ -1130,7 +1130,10 @@
           </w:tcPr>
           <w:p>
             <w:r>
-              <w:t>11/04/2016</w:t>
+              <w:t>10/06</w:t>
+            </w:r>
+            <w:r>
+              <w:t>/2016</w:t>
             </w:r>
           </w:p>
         </w:tc>
@@ -1190,7 +1193,6 @@
         <w:t>Testplan</w:t>
       </w:r>
     </w:p>
-    <w:p/>
     <w:tbl>
       <w:tblPr>
         <w:tblStyle w:val="GridTable4Accent2"/>
@@ -1422,7 +1424,19 @@
               <w:rPr>
                 <w:b w:val="0"/>
               </w:rPr>
-              <w:t>Breekt de applicatie als je verkeerde applicatie invult?</w:t>
+              <w:t xml:space="preserve">Breekt de applicatie als je verkeerde </w:t>
+            </w:r>
+            <w:r>
+              <w:rPr>
+                <w:b w:val="0"/>
+              </w:rPr>
+              <w:t>waarde</w:t>
+            </w:r>
+            <w:r>
+              <w:rPr>
+                <w:b w:val="0"/>
+              </w:rPr>
+              <w:t xml:space="preserve"> invult?</w:t>
             </w:r>
           </w:p>
         </w:tc>
@@ -1721,19 +1735,7 @@
               <w:rPr>
                 <w:b w:val="0"/>
               </w:rPr>
-              <w:t>Ga je terug naar het inlo</w:t>
-            </w:r>
-            <w:r>
-              <w:rPr>
-                <w:b w:val="0"/>
-              </w:rPr>
-              <w:t>g scherm bij het drukken op de Windows P</w:t>
-            </w:r>
-            <w:r>
-              <w:rPr>
-                <w:b w:val="0"/>
-              </w:rPr>
-              <w:t>hone terug knop?</w:t>
+              <w:t>Komt er een melding als er een bestaande user word geregistreerd?</w:t>
             </w:r>
           </w:p>
         </w:tc>
@@ -1777,6 +1779,59 @@
               <w:rPr>
                 <w:b w:val="0"/>
               </w:rPr>
+              <w:t>Ga je terug naar het inlo</w:t>
+            </w:r>
+            <w:r>
+              <w:rPr>
+                <w:b w:val="0"/>
+              </w:rPr>
+              <w:t>g scherm bij het drukken op de Windows P</w:t>
+            </w:r>
+            <w:r>
+              <w:rPr>
+                <w:b w:val="0"/>
+              </w:rPr>
+              <w:t>hone terug knop?</w:t>
+            </w:r>
+          </w:p>
+        </w:tc>
+        <w:tc>
+          <w:tcPr>
+            <w:tcW w:w="532" w:type="dxa"/>
+          </w:tcPr>
+          <w:p>
+            <w:pPr>
+              <w:cnfStyle w:val="000000100000"/>
+            </w:pPr>
+          </w:p>
+        </w:tc>
+        <w:tc>
+          <w:tcPr>
+            <w:tcW w:w="551" w:type="dxa"/>
+          </w:tcPr>
+          <w:p>
+            <w:pPr>
+              <w:cnfStyle w:val="000000100000"/>
+            </w:pPr>
+          </w:p>
+        </w:tc>
+      </w:tr>
+      <w:tr>
+        <w:tc>
+          <w:tcPr>
+            <w:cnfStyle w:val="001000000000"/>
+            <w:tcW w:w="7933" w:type="dxa"/>
+          </w:tcPr>
+          <w:p>
+            <w:pPr>
+              <w:rPr>
+                <w:b w:val="0"/>
+              </w:rPr>
+            </w:pPr>
+            <w:r>
+              <w:rPr>
+                <w:b w:val="0"/>
+              </w:rPr>
               <w:t>Werkt het selecteren van een geboortedatum?</w:t>
             </w:r>
           </w:p>
@@ -1787,7 +1842,7 @@
           </w:tcPr>
           <w:p>
             <w:pPr>
-              <w:cnfStyle w:val="000000100000"/>
+              <w:cnfStyle w:val="000000000000"/>
             </w:pPr>
           </w:p>
         </w:tc>
@@ -1797,12 +1852,15 @@
           </w:tcPr>
           <w:p>
             <w:pPr>
-              <w:cnfStyle w:val="000000100000"/>
-            </w:pPr>
-          </w:p>
-        </w:tc>
-      </w:tr>
-      <w:tr>
+              <w:cnfStyle w:val="000000000000"/>
+            </w:pPr>
+          </w:p>
+        </w:tc>
+      </w:tr>
+      <w:tr>
+        <w:trPr>
+          <w:cnfStyle w:val="000000100000"/>
+        </w:trPr>
         <w:tc>
           <w:tcPr>
             <w:cnfStyle w:val="001000000000"/>
@@ -1835,7 +1893,7 @@
           </w:tcPr>
           <w:p>
             <w:pPr>
-              <w:cnfStyle w:val="000000000000"/>
+              <w:cnfStyle w:val="000000100000"/>
               <w:rPr>
                 <w:color w:val="ED7D31" w:themeColor="accent2"/>
               </w:rPr>
@@ -1846,6 +1904,47 @@
           <w:tcPr>
             <w:tcW w:w="551" w:type="dxa"/>
             <w:shd w:val="clear" w:color="auto" w:fill="ED7D31" w:themeFill="accent2"/>
+          </w:tcPr>
+          <w:p>
+            <w:pPr>
+              <w:cnfStyle w:val="000000100000"/>
+            </w:pPr>
+          </w:p>
+        </w:tc>
+      </w:tr>
+      <w:tr>
+        <w:tc>
+          <w:tcPr>
+            <w:cnfStyle w:val="001000000000"/>
+            <w:tcW w:w="7933" w:type="dxa"/>
+          </w:tcPr>
+          <w:p>
+            <w:pPr>
+              <w:rPr>
+                <w:b w:val="0"/>
+              </w:rPr>
+            </w:pPr>
+            <w:r>
+              <w:rPr>
+                <w:b w:val="0"/>
+              </w:rPr>
+              <w:t>Werkt de knop “vragenlijst starten”?</w:t>
+            </w:r>
+          </w:p>
+        </w:tc>
+        <w:tc>
+          <w:tcPr>
+            <w:tcW w:w="532" w:type="dxa"/>
+          </w:tcPr>
+          <w:p>
+            <w:pPr>
+              <w:cnfStyle w:val="000000000000"/>
+            </w:pPr>
+          </w:p>
+        </w:tc>
+        <w:tc>
+          <w:tcPr>
+            <w:tcW w:w="551" w:type="dxa"/>
           </w:tcPr>
           <w:p>
             <w:pPr>
@@ -1873,7 +1972,7 @@
               <w:rPr>
                 <w:b w:val="0"/>
               </w:rPr>
-              <w:t>Werkt de knop “vragenlijst starten”?</w:t>
+              <w:t>Werkt de knop “mijn resultaten”?</w:t>
             </w:r>
           </w:p>
         </w:tc>
@@ -1914,7 +2013,7 @@
               <w:rPr>
                 <w:b w:val="0"/>
               </w:rPr>
-              <w:t>Werkt de knop “mijn resultaten”?</w:t>
+              <w:t>Werkt de knop “Mijn gegevens”?</w:t>
             </w:r>
           </w:p>
         </w:tc>
@@ -1958,7 +2057,13 @@
               <w:rPr>
                 <w:b w:val="0"/>
               </w:rPr>
-              <w:t>Werkt de knop “Mijn gegevens”?</w:t>
+              <w:t>Werkt</w:t>
+            </w:r>
+            <w:r>
+              <w:rPr>
+                <w:b w:val="0"/>
+              </w:rPr>
+              <w:t xml:space="preserve"> de knop “Uitloggen”?</w:t>
             </w:r>
           </w:p>
         </w:tc>
@@ -1999,13 +2104,7 @@
               <w:rPr>
                 <w:b w:val="0"/>
               </w:rPr>
-              <w:t>Werkt</w:t>
-            </w:r>
-            <w:r>
-              <w:rPr>
-                <w:b w:val="0"/>
-              </w:rPr>
-              <w:t xml:space="preserve"> de knop “Uitloggen”?</w:t>
+              <w:t>Ga je terug naar het inlog scherm bij het drukken op de Windows Phone terug knop?</w:t>
             </w:r>
           </w:p>
         </w:tc>
@@ -2034,47 +2133,6 @@
         <w:trPr>
           <w:cnfStyle w:val="000000100000"/>
         </w:trPr>
-        <w:tc>
-          <w:tcPr>
-            <w:cnfStyle w:val="001000000000"/>
-            <w:tcW w:w="7933" w:type="dxa"/>
-          </w:tcPr>
-          <w:p>
-            <w:pPr>
-              <w:rPr>
-                <w:b w:val="0"/>
-              </w:rPr>
-            </w:pPr>
-            <w:r>
-              <w:rPr>
-                <w:b w:val="0"/>
-              </w:rPr>
-              <w:t>Ga je terug naar het inlog scherm bij het drukken op de Windows Phone terug knop?</w:t>
-            </w:r>
-          </w:p>
-        </w:tc>
-        <w:tc>
-          <w:tcPr>
-            <w:tcW w:w="532" w:type="dxa"/>
-          </w:tcPr>
-          <w:p>
-            <w:pPr>
-              <w:cnfStyle w:val="000000100000"/>
-            </w:pPr>
-          </w:p>
-        </w:tc>
-        <w:tc>
-          <w:tcPr>
-            <w:tcW w:w="551" w:type="dxa"/>
-          </w:tcPr>
-          <w:p>
-            <w:pPr>
-              <w:cnfStyle w:val="000000100000"/>
-            </w:pPr>
-          </w:p>
-        </w:tc>
-      </w:tr>
-      <w:tr>
         <w:tc>
           <w:tcPr>
             <w:cnfStyle w:val="001000000000"/>
@@ -2107,7 +2165,7 @@
           </w:tcPr>
           <w:p>
             <w:pPr>
-              <w:cnfStyle w:val="000000000000"/>
+              <w:cnfStyle w:val="000000100000"/>
             </w:pPr>
           </w:p>
         </w:tc>
@@ -2115,6 +2173,47 @@
           <w:tcPr>
             <w:tcW w:w="551" w:type="dxa"/>
             <w:shd w:val="clear" w:color="auto" w:fill="ED7D31" w:themeFill="accent2"/>
+          </w:tcPr>
+          <w:p>
+            <w:pPr>
+              <w:cnfStyle w:val="000000100000"/>
+            </w:pPr>
+          </w:p>
+        </w:tc>
+      </w:tr>
+      <w:tr>
+        <w:tc>
+          <w:tcPr>
+            <w:cnfStyle w:val="001000000000"/>
+            <w:tcW w:w="7933" w:type="dxa"/>
+          </w:tcPr>
+          <w:p>
+            <w:pPr>
+              <w:rPr>
+                <w:b w:val="0"/>
+              </w:rPr>
+            </w:pPr>
+            <w:r>
+              <w:rPr>
+                <w:b w:val="0"/>
+              </w:rPr>
+              <w:t>Geeft hij de progressie van de vragen goed weer?</w:t>
+            </w:r>
+          </w:p>
+        </w:tc>
+        <w:tc>
+          <w:tcPr>
+            <w:tcW w:w="532" w:type="dxa"/>
+          </w:tcPr>
+          <w:p>
+            <w:pPr>
+              <w:cnfStyle w:val="000000000000"/>
+            </w:pPr>
+          </w:p>
+        </w:tc>
+        <w:tc>
+          <w:tcPr>
+            <w:tcW w:w="551" w:type="dxa"/>
           </w:tcPr>
           <w:p>
             <w:pPr>
@@ -2142,7 +2241,7 @@
               <w:rPr>
                 <w:b w:val="0"/>
               </w:rPr>
-              <w:t>Geeft hij de progressie van de vragen goed weer?</w:t>
+              <w:t>Kan je maar 1 antwoord tegelijk aanvinken?</w:t>
             </w:r>
           </w:p>
         </w:tc>
@@ -2183,7 +2282,7 @@
               <w:rPr>
                 <w:b w:val="0"/>
               </w:rPr>
-              <w:t>Kan je maar 1 antwoord tegelijk aanvinken?</w:t>
+              <w:t>Kunt u een vraag beantwoorden zonder een antwoord aan te vinken?</w:t>
             </w:r>
           </w:p>
         </w:tc>
@@ -2227,7 +2326,7 @@
               <w:rPr>
                 <w:b w:val="0"/>
               </w:rPr>
-              <w:t>Kunt u een vraag beantwoorden zonder een antwoord aan te vinken?</w:t>
+              <w:t>Na het beantwoorden van de laatste vraag kunt u de vragenlijst dan inleveren?</w:t>
             </w:r>
           </w:p>
         </w:tc>
@@ -2253,50 +2352,6 @@
         </w:tc>
       </w:tr>
       <w:tr>
-        <w:tc>
-          <w:tcPr>
-            <w:cnfStyle w:val="001000000000"/>
-            <w:tcW w:w="7933" w:type="dxa"/>
-          </w:tcPr>
-          <w:p>
-            <w:pPr>
-              <w:rPr>
-                <w:b w:val="0"/>
-              </w:rPr>
-            </w:pPr>
-            <w:r>
-              <w:rPr>
-                <w:b w:val="0"/>
-              </w:rPr>
-              <w:t>Na het beantwoorden van de laatste vraag kunt u de vragenlijst dan inleveren?</w:t>
-            </w:r>
-          </w:p>
-        </w:tc>
-        <w:tc>
-          <w:tcPr>
-            <w:tcW w:w="532" w:type="dxa"/>
-          </w:tcPr>
-          <w:p>
-            <w:pPr>
-              <w:cnfStyle w:val="000000000000"/>
-            </w:pPr>
-          </w:p>
-        </w:tc>
-        <w:tc>
-          <w:tcPr>
-            <w:tcW w:w="551" w:type="dxa"/>
-          </w:tcPr>
-          <w:p>
-            <w:pPr>
-              <w:cnfStyle w:val="000000000000"/>
-            </w:pPr>
-          </w:p>
-        </w:tc>
-      </w:tr>
-      <w:tr>
-        <w:trPr>
-          <w:cnfStyle w:val="000000100000"/>
-        </w:trPr>
         <w:tc>
           <w:tcPr>
             <w:cnfStyle w:val="001000000000"/>
@@ -2329,7 +2384,7 @@
           </w:tcPr>
           <w:p>
             <w:pPr>
-              <w:cnfStyle w:val="000000100000"/>
+              <w:cnfStyle w:val="000000000000"/>
             </w:pPr>
           </w:p>
         </w:tc>
@@ -2337,49 +2392,6 @@
           <w:tcPr>
             <w:tcW w:w="551" w:type="dxa"/>
             <w:shd w:val="clear" w:color="auto" w:fill="ED7D31" w:themeFill="accent2"/>
-          </w:tcPr>
-          <w:p>
-            <w:pPr>
-              <w:cnfStyle w:val="000000100000"/>
-            </w:pPr>
-          </w:p>
-        </w:tc>
-      </w:tr>
-      <w:tr>
-        <w:tc>
-          <w:tcPr>
-            <w:cnfStyle w:val="001000000000"/>
-            <w:tcW w:w="7933" w:type="dxa"/>
-          </w:tcPr>
-          <w:p>
-            <w:pPr>
-              <w:rPr>
-                <w:b w:val="0"/>
-                <w:color w:val="000000" w:themeColor="text1"/>
-              </w:rPr>
-            </w:pPr>
-            <w:r>
-              <w:rPr>
-                <w:b w:val="0"/>
-                <w:color w:val="000000" w:themeColor="text1"/>
-              </w:rPr>
-              <w:t>Laat hij de juiste behaalde resultaten zien?</w:t>
-            </w:r>
-          </w:p>
-        </w:tc>
-        <w:tc>
-          <w:tcPr>
-            <w:tcW w:w="532" w:type="dxa"/>
-          </w:tcPr>
-          <w:p>
-            <w:pPr>
-              <w:cnfStyle w:val="000000000000"/>
-            </w:pPr>
-          </w:p>
-        </w:tc>
-        <w:tc>
-          <w:tcPr>
-            <w:tcW w:w="551" w:type="dxa"/>
           </w:tcPr>
           <w:p>
             <w:pPr>
@@ -2401,6 +2413,49 @@
             <w:pPr>
               <w:rPr>
                 <w:b w:val="0"/>
+                <w:color w:val="000000" w:themeColor="text1"/>
+              </w:rPr>
+            </w:pPr>
+            <w:r>
+              <w:rPr>
+                <w:b w:val="0"/>
+                <w:color w:val="000000" w:themeColor="text1"/>
+              </w:rPr>
+              <w:t>Laat hij de juiste behaalde resultaten zien?</w:t>
+            </w:r>
+          </w:p>
+        </w:tc>
+        <w:tc>
+          <w:tcPr>
+            <w:tcW w:w="532" w:type="dxa"/>
+          </w:tcPr>
+          <w:p>
+            <w:pPr>
+              <w:cnfStyle w:val="000000100000"/>
+            </w:pPr>
+          </w:p>
+        </w:tc>
+        <w:tc>
+          <w:tcPr>
+            <w:tcW w:w="551" w:type="dxa"/>
+          </w:tcPr>
+          <w:p>
+            <w:pPr>
+              <w:cnfStyle w:val="000000100000"/>
+            </w:pPr>
+          </w:p>
+        </w:tc>
+      </w:tr>
+      <w:tr>
+        <w:tc>
+          <w:tcPr>
+            <w:cnfStyle w:val="001000000000"/>
+            <w:tcW w:w="7933" w:type="dxa"/>
+          </w:tcPr>
+          <w:p>
+            <w:pPr>
+              <w:rPr>
+                <w:b w:val="0"/>
               </w:rPr>
             </w:pPr>
             <w:r>
@@ -2408,47 +2463,6 @@
                 <w:b w:val="0"/>
               </w:rPr>
               <w:t>Als er geen resultaten zijn behaald word dit weergegeven?</w:t>
-            </w:r>
-          </w:p>
-        </w:tc>
-        <w:tc>
-          <w:tcPr>
-            <w:tcW w:w="532" w:type="dxa"/>
-          </w:tcPr>
-          <w:p>
-            <w:pPr>
-              <w:cnfStyle w:val="000000100000"/>
-            </w:pPr>
-          </w:p>
-        </w:tc>
-        <w:tc>
-          <w:tcPr>
-            <w:tcW w:w="551" w:type="dxa"/>
-          </w:tcPr>
-          <w:p>
-            <w:pPr>
-              <w:cnfStyle w:val="000000100000"/>
-            </w:pPr>
-          </w:p>
-        </w:tc>
-      </w:tr>
-      <w:tr>
-        <w:tc>
-          <w:tcPr>
-            <w:cnfStyle w:val="001000000000"/>
-            <w:tcW w:w="7933" w:type="dxa"/>
-          </w:tcPr>
-          <w:p>
-            <w:pPr>
-              <w:rPr>
-                <w:b w:val="0"/>
-              </w:rPr>
-            </w:pPr>
-            <w:r>
-              <w:rPr>
-                <w:b w:val="0"/>
-              </w:rPr>
-              <w:t>Als er 1 resultaat is gehaald word deze weergegeven?</w:t>
             </w:r>
           </w:p>
         </w:tc>
@@ -2492,48 +2506,48 @@
               <w:rPr>
                 <w:b w:val="0"/>
               </w:rPr>
+              <w:t>Als er 1 resultaat is gehaald word deze weergegeven?</w:t>
+            </w:r>
+          </w:p>
+        </w:tc>
+        <w:tc>
+          <w:tcPr>
+            <w:tcW w:w="532" w:type="dxa"/>
+          </w:tcPr>
+          <w:p>
+            <w:pPr>
+              <w:cnfStyle w:val="000000100000"/>
+            </w:pPr>
+          </w:p>
+        </w:tc>
+        <w:tc>
+          <w:tcPr>
+            <w:tcW w:w="551" w:type="dxa"/>
+          </w:tcPr>
+          <w:p>
+            <w:pPr>
+              <w:cnfStyle w:val="000000100000"/>
+            </w:pPr>
+          </w:p>
+        </w:tc>
+      </w:tr>
+      <w:tr>
+        <w:tc>
+          <w:tcPr>
+            <w:cnfStyle w:val="001000000000"/>
+            <w:tcW w:w="7933" w:type="dxa"/>
+          </w:tcPr>
+          <w:p>
+            <w:pPr>
+              <w:rPr>
+                <w:b w:val="0"/>
+              </w:rPr>
+            </w:pPr>
+            <w:r>
+              <w:rPr>
+                <w:b w:val="0"/>
+              </w:rPr>
               <w:t>Klopt de datum van het behalen van het resultaat?</w:t>
-            </w:r>
-          </w:p>
-        </w:tc>
-        <w:tc>
-          <w:tcPr>
-            <w:tcW w:w="532" w:type="dxa"/>
-          </w:tcPr>
-          <w:p>
-            <w:pPr>
-              <w:cnfStyle w:val="000000100000"/>
-            </w:pPr>
-          </w:p>
-        </w:tc>
-        <w:tc>
-          <w:tcPr>
-            <w:tcW w:w="551" w:type="dxa"/>
-          </w:tcPr>
-          <w:p>
-            <w:pPr>
-              <w:cnfStyle w:val="000000100000"/>
-            </w:pPr>
-          </w:p>
-        </w:tc>
-      </w:tr>
-      <w:tr>
-        <w:tc>
-          <w:tcPr>
-            <w:cnfStyle w:val="001000000000"/>
-            <w:tcW w:w="7933" w:type="dxa"/>
-          </w:tcPr>
-          <w:p>
-            <w:pPr>
-              <w:rPr>
-                <w:b w:val="0"/>
-              </w:rPr>
-            </w:pPr>
-            <w:r>
-              <w:rPr>
-                <w:b w:val="0"/>
-              </w:rPr>
-              <w:t>Werkt de knop terug naar het hoofdmenu?</w:t>
             </w:r>
           </w:p>
         </w:tc>
@@ -2562,6 +2576,47 @@
         <w:trPr>
           <w:cnfStyle w:val="000000100000"/>
         </w:trPr>
+        <w:tc>
+          <w:tcPr>
+            <w:cnfStyle w:val="001000000000"/>
+            <w:tcW w:w="7933" w:type="dxa"/>
+          </w:tcPr>
+          <w:p>
+            <w:pPr>
+              <w:rPr>
+                <w:b w:val="0"/>
+              </w:rPr>
+            </w:pPr>
+            <w:r>
+              <w:rPr>
+                <w:b w:val="0"/>
+              </w:rPr>
+              <w:t>Werkt de knop terug naar het hoofdmenu?</w:t>
+            </w:r>
+          </w:p>
+        </w:tc>
+        <w:tc>
+          <w:tcPr>
+            <w:tcW w:w="532" w:type="dxa"/>
+          </w:tcPr>
+          <w:p>
+            <w:pPr>
+              <w:cnfStyle w:val="000000100000"/>
+            </w:pPr>
+          </w:p>
+        </w:tc>
+        <w:tc>
+          <w:tcPr>
+            <w:tcW w:w="551" w:type="dxa"/>
+          </w:tcPr>
+          <w:p>
+            <w:pPr>
+              <w:cnfStyle w:val="000000100000"/>
+            </w:pPr>
+          </w:p>
+        </w:tc>
+      </w:tr>
+      <w:tr>
         <w:tc>
           <w:tcPr>
             <w:cnfStyle w:val="001000000000"/>
@@ -2594,7 +2649,7 @@
           </w:tcPr>
           <w:p>
             <w:pPr>
-              <w:cnfStyle w:val="000000100000"/>
+              <w:cnfStyle w:val="000000000000"/>
             </w:pPr>
           </w:p>
         </w:tc>
@@ -2602,47 +2657,6 @@
           <w:tcPr>
             <w:tcW w:w="551" w:type="dxa"/>
             <w:shd w:val="clear" w:color="auto" w:fill="ED7D31" w:themeFill="accent2"/>
-          </w:tcPr>
-          <w:p>
-            <w:pPr>
-              <w:cnfStyle w:val="000000100000"/>
-            </w:pPr>
-          </w:p>
-        </w:tc>
-      </w:tr>
-      <w:tr>
-        <w:tc>
-          <w:tcPr>
-            <w:cnfStyle w:val="001000000000"/>
-            <w:tcW w:w="7933" w:type="dxa"/>
-          </w:tcPr>
-          <w:p>
-            <w:pPr>
-              <w:rPr>
-                <w:b w:val="0"/>
-              </w:rPr>
-            </w:pPr>
-            <w:r>
-              <w:rPr>
-                <w:b w:val="0"/>
-              </w:rPr>
-              <w:t>Laat de applicatie de juiste gegevens zien</w:t>
-            </w:r>
-          </w:p>
-        </w:tc>
-        <w:tc>
-          <w:tcPr>
-            <w:tcW w:w="532" w:type="dxa"/>
-          </w:tcPr>
-          <w:p>
-            <w:pPr>
-              <w:cnfStyle w:val="000000000000"/>
-            </w:pPr>
-          </w:p>
-        </w:tc>
-        <w:tc>
-          <w:tcPr>
-            <w:tcW w:w="551" w:type="dxa"/>
           </w:tcPr>
           <w:p>
             <w:pPr>
@@ -2670,6 +2684,47 @@
               <w:rPr>
                 <w:b w:val="0"/>
               </w:rPr>
+              <w:t>Laat de applicatie de juiste gegevens zien</w:t>
+            </w:r>
+          </w:p>
+        </w:tc>
+        <w:tc>
+          <w:tcPr>
+            <w:tcW w:w="532" w:type="dxa"/>
+          </w:tcPr>
+          <w:p>
+            <w:pPr>
+              <w:cnfStyle w:val="000000100000"/>
+            </w:pPr>
+          </w:p>
+        </w:tc>
+        <w:tc>
+          <w:tcPr>
+            <w:tcW w:w="551" w:type="dxa"/>
+          </w:tcPr>
+          <w:p>
+            <w:pPr>
+              <w:cnfStyle w:val="000000100000"/>
+            </w:pPr>
+          </w:p>
+        </w:tc>
+      </w:tr>
+      <w:tr>
+        <w:tc>
+          <w:tcPr>
+            <w:cnfStyle w:val="001000000000"/>
+            <w:tcW w:w="7933" w:type="dxa"/>
+          </w:tcPr>
+          <w:p>
+            <w:pPr>
+              <w:rPr>
+                <w:b w:val="0"/>
+              </w:rPr>
+            </w:pPr>
+            <w:r>
+              <w:rPr>
+                <w:b w:val="0"/>
+              </w:rPr>
               <w:t>Werkt de knop terug naar het hoofdmenu?</w:t>
             </w:r>
           </w:p>
@@ -2680,7 +2735,7 @@
           </w:tcPr>
           <w:p>
             <w:pPr>
-              <w:cnfStyle w:val="000000100000"/>
+              <w:cnfStyle w:val="000000000000"/>
             </w:pPr>
           </w:p>
         </w:tc>
@@ -2690,12 +2745,15 @@
           </w:tcPr>
           <w:p>
             <w:pPr>
-              <w:cnfStyle w:val="000000100000"/>
-            </w:pPr>
-          </w:p>
-        </w:tc>
-      </w:tr>
-      <w:tr>
+              <w:cnfStyle w:val="000000000000"/>
+            </w:pPr>
+          </w:p>
+        </w:tc>
+      </w:tr>
+      <w:tr>
+        <w:trPr>
+          <w:cnfStyle w:val="000000100000"/>
+        </w:trPr>
         <w:tc>
           <w:tcPr>
             <w:cnfStyle w:val="001000000000"/>
@@ -2728,7 +2786,7 @@
           </w:tcPr>
           <w:p>
             <w:pPr>
-              <w:cnfStyle w:val="000000000000"/>
+              <w:cnfStyle w:val="000000100000"/>
             </w:pPr>
           </w:p>
         </w:tc>
@@ -2736,6 +2794,47 @@
           <w:tcPr>
             <w:tcW w:w="551" w:type="dxa"/>
             <w:shd w:val="clear" w:color="auto" w:fill="ED7D31" w:themeFill="accent2"/>
+          </w:tcPr>
+          <w:p>
+            <w:pPr>
+              <w:cnfStyle w:val="000000100000"/>
+            </w:pPr>
+          </w:p>
+        </w:tc>
+      </w:tr>
+      <w:tr>
+        <w:tc>
+          <w:tcPr>
+            <w:cnfStyle w:val="001000000000"/>
+            <w:tcW w:w="7933" w:type="dxa"/>
+          </w:tcPr>
+          <w:p>
+            <w:pPr>
+              <w:rPr>
+                <w:b w:val="0"/>
+              </w:rPr>
+            </w:pPr>
+            <w:r>
+              <w:rPr>
+                <w:b w:val="0"/>
+              </w:rPr>
+              <w:t>Sluit het programma goed af?</w:t>
+            </w:r>
+          </w:p>
+        </w:tc>
+        <w:tc>
+          <w:tcPr>
+            <w:tcW w:w="532" w:type="dxa"/>
+          </w:tcPr>
+          <w:p>
+            <w:pPr>
+              <w:cnfStyle w:val="000000000000"/>
+            </w:pPr>
+          </w:p>
+        </w:tc>
+        <w:tc>
+          <w:tcPr>
+            <w:tcW w:w="551" w:type="dxa"/>
           </w:tcPr>
           <w:p>
             <w:pPr>
@@ -2763,7 +2862,21 @@
               <w:rPr>
                 <w:b w:val="0"/>
               </w:rPr>
-              <w:t>Sluit het programma goed af?</w:t>
+              <w:t xml:space="preserve">Is het programma </w:t>
+            </w:r>
+            <w:proofErr w:type="spellStart"/>
+            <w:r>
+              <w:rPr>
+                <w:b w:val="0"/>
+              </w:rPr>
+              <w:t>responsive</w:t>
+            </w:r>
+            <w:proofErr w:type="spellEnd"/>
+            <w:r>
+              <w:rPr>
+                <w:b w:val="0"/>
+              </w:rPr>
+              <w:t>?</w:t>
             </w:r>
           </w:p>
         </w:tc>
@@ -2804,21 +2917,7 @@
               <w:rPr>
                 <w:b w:val="0"/>
               </w:rPr>
-              <w:t xml:space="preserve">Is het programma </w:t>
-            </w:r>
-            <w:proofErr w:type="spellStart"/>
-            <w:r>
-              <w:rPr>
-                <w:b w:val="0"/>
-              </w:rPr>
-              <w:t>responsive</w:t>
-            </w:r>
-            <w:proofErr w:type="spellEnd"/>
-            <w:r>
-              <w:rPr>
-                <w:b w:val="0"/>
-              </w:rPr>
-              <w:t>?</w:t>
+              <w:t>Zijn er pagina’s die een response time boven de 2 seconden hebben?</w:t>
             </w:r>
           </w:p>
         </w:tc>
@@ -2847,47 +2946,6 @@
         <w:trPr>
           <w:cnfStyle w:val="000000100000"/>
         </w:trPr>
-        <w:tc>
-          <w:tcPr>
-            <w:cnfStyle w:val="001000000000"/>
-            <w:tcW w:w="7933" w:type="dxa"/>
-          </w:tcPr>
-          <w:p>
-            <w:pPr>
-              <w:rPr>
-                <w:b w:val="0"/>
-              </w:rPr>
-            </w:pPr>
-            <w:r>
-              <w:rPr>
-                <w:b w:val="0"/>
-              </w:rPr>
-              <w:t>Zijn er pagina’s die een response time boven de 2 seconden hebben?</w:t>
-            </w:r>
-          </w:p>
-        </w:tc>
-        <w:tc>
-          <w:tcPr>
-            <w:tcW w:w="532" w:type="dxa"/>
-          </w:tcPr>
-          <w:p>
-            <w:pPr>
-              <w:cnfStyle w:val="000000100000"/>
-            </w:pPr>
-          </w:p>
-        </w:tc>
-        <w:tc>
-          <w:tcPr>
-            <w:tcW w:w="551" w:type="dxa"/>
-          </w:tcPr>
-          <w:p>
-            <w:pPr>
-              <w:cnfStyle w:val="000000100000"/>
-            </w:pPr>
-          </w:p>
-        </w:tc>
-      </w:tr>
-      <w:tr>
         <w:tc>
           <w:tcPr>
             <w:cnfStyle w:val="001000000000"/>
@@ -2922,7 +2980,7 @@
           </w:tcPr>
           <w:p>
             <w:pPr>
-              <w:cnfStyle w:val="000000000000"/>
+              <w:cnfStyle w:val="000000100000"/>
             </w:pPr>
           </w:p>
         </w:tc>
@@ -2930,6 +2988,53 @@
           <w:tcPr>
             <w:tcW w:w="551" w:type="dxa"/>
             <w:shd w:val="clear" w:color="auto" w:fill="ED7D31" w:themeFill="accent2"/>
+          </w:tcPr>
+          <w:p>
+            <w:pPr>
+              <w:cnfStyle w:val="000000100000"/>
+            </w:pPr>
+          </w:p>
+        </w:tc>
+      </w:tr>
+      <w:tr>
+        <w:tc>
+          <w:tcPr>
+            <w:cnfStyle w:val="001000000000"/>
+            <w:tcW w:w="7933" w:type="dxa"/>
+          </w:tcPr>
+          <w:p>
+            <w:pPr>
+              <w:rPr>
+                <w:b w:val="0"/>
+              </w:rPr>
+            </w:pPr>
+            <w:r>
+              <w:rPr>
+                <w:b w:val="0"/>
+              </w:rPr>
+              <w:t xml:space="preserve">Staan de bestanden en classes </w:t>
+            </w:r>
+            <w:r>
+              <w:rPr>
+                <w:b w:val="0"/>
+              </w:rPr>
+              <w:t>zo dat het duidelijk is waarom ze daar staan?</w:t>
+            </w:r>
+          </w:p>
+        </w:tc>
+        <w:tc>
+          <w:tcPr>
+            <w:tcW w:w="532" w:type="dxa"/>
+          </w:tcPr>
+          <w:p>
+            <w:pPr>
+              <w:cnfStyle w:val="000000000000"/>
+            </w:pPr>
+          </w:p>
+        </w:tc>
+        <w:tc>
+          <w:tcPr>
+            <w:tcW w:w="551" w:type="dxa"/>
           </w:tcPr>
           <w:p>
             <w:pPr>
@@ -2957,7 +3062,7 @@
               <w:rPr>
                 <w:b w:val="0"/>
               </w:rPr>
-              <w:t>Staan de bestanden en classes op een logische plek?</w:t>
+              <w:t>Hebben de classes een concrete naamgeving?</w:t>
             </w:r>
           </w:p>
         </w:tc>
@@ -2998,7 +3103,7 @@
               <w:rPr>
                 <w:b w:val="0"/>
               </w:rPr>
-              <w:t>Hebben de classes een concrete naamgeving?</w:t>
+              <w:t>Legt de code zichzelf uit?</w:t>
             </w:r>
           </w:p>
         </w:tc>
@@ -3042,7 +3147,41 @@
               <w:rPr>
                 <w:b w:val="0"/>
               </w:rPr>
-              <w:t>Legt de code zichzelf uit?</w:t>
+              <w:t xml:space="preserve">Zijn alle bruikbare </w:t>
+            </w:r>
+            <w:proofErr w:type="spellStart"/>
+            <w:r>
+              <w:rPr>
+                <w:b w:val="0"/>
+              </w:rPr>
+              <w:t>properties</w:t>
+            </w:r>
+            <w:proofErr w:type="spellEnd"/>
+            <w:r>
+              <w:rPr>
+                <w:b w:val="0"/>
+              </w:rPr>
+              <w:t xml:space="preserve"> uit de toolbox</w:t>
+            </w:r>
+            <w:r>
+              <w:rPr>
+                <w:b w:val="0"/>
+              </w:rPr>
+              <w:t xml:space="preserve"> </w:t>
+            </w:r>
+            <w:proofErr w:type="spellStart"/>
+            <w:r>
+              <w:rPr>
+                <w:b w:val="0"/>
+              </w:rPr>
+              <w:t>hernoemd</w:t>
+            </w:r>
+            <w:proofErr w:type="spellEnd"/>
+            <w:r>
+              <w:rPr>
+                <w:b w:val="0"/>
+              </w:rPr>
+              <w:t>?</w:t>
             </w:r>
           </w:p>
         </w:tc>
@@ -3083,35 +3222,21 @@
               <w:rPr>
                 <w:b w:val="0"/>
               </w:rPr>
-              <w:t xml:space="preserve">Zijn alle bruikbare </w:t>
+              <w:t xml:space="preserve">Staan er </w:t>
             </w:r>
             <w:proofErr w:type="spellStart"/>
             <w:r>
               <w:rPr>
                 <w:b w:val="0"/>
               </w:rPr>
-              <w:t>properties</w:t>
+              <w:t>comments</w:t>
             </w:r>
             <w:proofErr w:type="spellEnd"/>
             <w:r>
               <w:rPr>
                 <w:b w:val="0"/>
               </w:rPr>
-              <w:t xml:space="preserve"> </w:t>
-            </w:r>
-            <w:proofErr w:type="spellStart"/>
-            <w:r>
-              <w:rPr>
-                <w:b w:val="0"/>
-              </w:rPr>
-              <w:t>hernoemd</w:t>
-            </w:r>
-            <w:proofErr w:type="spellEnd"/>
-            <w:r>
-              <w:rPr>
-                <w:b w:val="0"/>
-              </w:rPr>
-              <w:t>?</w:t>
+              <w:t xml:space="preserve"> bij onduidelijke stukken code?</w:t>
             </w:r>
           </w:p>
         </w:tc>
@@ -3155,21 +3280,21 @@
               <w:rPr>
                 <w:b w:val="0"/>
               </w:rPr>
-              <w:t xml:space="preserve">Staan er </w:t>
+              <w:t xml:space="preserve">Geven de </w:t>
             </w:r>
             <w:proofErr w:type="spellStart"/>
             <w:r>
               <w:rPr>
                 <w:b w:val="0"/>
               </w:rPr>
-              <w:t>comments</w:t>
+              <w:t>summaries</w:t>
             </w:r>
             <w:proofErr w:type="spellEnd"/>
             <w:r>
               <w:rPr>
                 <w:b w:val="0"/>
               </w:rPr>
-              <w:t xml:space="preserve"> bij onduidelijke stukken code?</w:t>
+              <w:t xml:space="preserve"> die gebruikt zijn een omschrijving van waar de code over gaat ?</w:t>
             </w:r>
           </w:p>
         </w:tc>
@@ -3950,7 +4075,15 @@
               <w:sz w:val="20"/>
               <w:szCs w:val="20"/>
             </w:rPr>
-            <w:t>11/04/2016</w:t>
+            <w:t>10/06</w:t>
+          </w:r>
+          <w:r>
+            <w:rPr>
+              <w:rFonts w:ascii="Century Gothic" w:hAnsi="Century Gothic"/>
+              <w:sz w:val="20"/>
+              <w:szCs w:val="20"/>
+            </w:rPr>
+            <w:t>/2016</w:t>
           </w:r>
         </w:p>
       </w:tc>
@@ -4078,7 +4211,7 @@
                   <w:rPr>
                     <w:noProof/>
                   </w:rPr>
-                  <w:t>1</w:t>
+                  <w:t>3</w:t>
                 </w:r>
                 <w:r>
                   <w:rPr>
@@ -5364,7 +5497,7 @@
 </file>
 
 <file path=customXml/itemProps1.xml><?xml version="1.0" encoding="utf-8"?>
-<ds:datastoreItem xmlns:ds="http://schemas.openxmlformats.org/officeDocument/2006/customXml" ds:itemID="{AA2AD42B-1F42-4462-9241-EFC000410C81}">
+<ds:datastoreItem xmlns:ds="http://schemas.openxmlformats.org/officeDocument/2006/customXml" ds:itemID="{8E679684-259E-4EEE-A19F-10F2F40D3F6F}">
   <ds:schemaRefs>
     <ds:schemaRef ds:uri="http://schemas.openxmlformats.org/officeDocument/2006/bibliography"/>
   </ds:schemaRefs>

</xml_diff>